<commit_message>
Reorganizing so that student files are in one folder
</commit_message>
<xml_diff>
--- a/Unit2/Unit2 1-2.docx
+++ b/Unit2/Unit2 1-2.docx
@@ -633,7 +633,22 @@
         <w:rPr>
           <w:rFonts w:ascii="Arial" w:hAnsi="Arial"/>
         </w:rPr>
-        <w:t xml:space="preserve">Have students read this article about aggregate search data—technically, making search data available to researchers would help improve search engines, but it turns out that search history is intensely personal. http://www.nytimes.com/2006/08/09/technology/09aol.html </w:t>
+        <w:t xml:space="preserve">Have students read this article about aggregate search data—technically, making search data available to researchers would help improve search engines, but it turns out that search history is intensely personal. </w:t>
+      </w:r>
+      <w:hyperlink r:id="rId6" w:history="1">
+        <w:r>
+          <w:rPr>
+            <w:rStyle w:val="Hyperlink"/>
+            <w:rFonts w:ascii="Arial" w:hAnsi="Arial"/>
+          </w:rPr>
+          <w:t>http://www.nytimes.com/2006/08/09/technology/09aol.html</w:t>
+        </w:r>
+      </w:hyperlink>
+      <w:r>
+        <w:rPr>
+          <w:rFonts w:ascii="Arial" w:hAnsi="Arial"/>
+        </w:rPr>
+        <w:t xml:space="preserve"> </w:t>
       </w:r>
     </w:p>
     <w:p>
@@ -653,12 +668,15 @@
         </w:rPr>
         <w:t xml:space="preserve">The Netflix prize is another example. It has recently been cancelled due to FTC concerns over privacy. </w:t>
       </w:r>
-      <w:r>
-        <w:rPr>
-          <w:rFonts w:ascii="Arial" w:hAnsi="Arial"/>
-        </w:rPr>
-        <w:t>http://blog.netflix.com/2010/03/this-is-neil-hunt-chief-product-officer.html</w:t>
-      </w:r>
+      <w:hyperlink r:id="rId7" w:history="1">
+        <w:r>
+          <w:rPr>
+            <w:rStyle w:val="Hyperlink"/>
+            <w:rFonts w:ascii="Arial" w:hAnsi="Arial"/>
+          </w:rPr>
+          <w:t>http://blog.netflix.com/2010/03/this-is-neil-hunt-chief-product-officer.html</w:t>
+        </w:r>
+      </w:hyperlink>
     </w:p>
     <w:p>
       <w:pPr>
@@ -675,7 +693,22 @@
         <w:rPr>
           <w:rFonts w:ascii="Arial" w:hAnsi="Arial"/>
         </w:rPr>
-        <w:t xml:space="preserve">Volunteering data on Facebook and other social networking sites might tell people more about you than you intend. http://www.nytimes.com/2010/03/17/technology/17privacy.html </w:t>
+        <w:t xml:space="preserve">Volunteering data on Facebook and other social networking sites might tell people more about you than you intend. </w:t>
+      </w:r>
+      <w:hyperlink r:id="rId8" w:history="1">
+        <w:r>
+          <w:rPr>
+            <w:rStyle w:val="Hyperlink"/>
+            <w:rFonts w:ascii="Arial" w:hAnsi="Arial"/>
+          </w:rPr>
+          <w:t>http://www.nytimes.com/2010/03/17/technology/17privacy.html</w:t>
+        </w:r>
+      </w:hyperlink>
+      <w:r>
+        <w:rPr>
+          <w:rFonts w:ascii="Arial" w:hAnsi="Arial"/>
+        </w:rPr>
+        <w:t xml:space="preserve"> </w:t>
       </w:r>
     </w:p>
     <w:p>
@@ -985,11 +1018,15 @@
         </w:numPr>
         <w:rPr>
           <w:rFonts w:ascii="Arial" w:hAnsi="Arial"/>
-        </w:rPr>
-      </w:pPr>
-      <w:r>
-        <w:rPr>
-          <w:rFonts w:ascii="Arial" w:hAnsi="Arial"/>
+          <w:strike/>
+          <w:highlight w:val="red"/>
+        </w:rPr>
+      </w:pPr>
+      <w:r>
+        <w:rPr>
+          <w:rFonts w:ascii="Arial" w:hAnsi="Arial"/>
+          <w:strike/>
+          <w:highlight w:val="red"/>
         </w:rPr>
         <w:t>Assignment (will be used for the Unit 2 final project)</w:t>
       </w:r>
@@ -998,6 +1035,8 @@
       <w:pPr>
         <w:rPr>
           <w:rFonts w:ascii="Arial" w:hAnsi="Arial"/>
+          <w:strike/>
+          <w:highlight w:val="red"/>
         </w:rPr>
       </w:pPr>
     </w:p>
@@ -1010,11 +1049,15 @@
         </w:numPr>
         <w:rPr>
           <w:rFonts w:ascii="Arial" w:hAnsi="Arial"/>
-        </w:rPr>
-      </w:pPr>
-      <w:r>
-        <w:rPr>
-          <w:rFonts w:ascii="Arial" w:hAnsi="Arial"/>
+          <w:strike/>
+          <w:highlight w:val="red"/>
+        </w:rPr>
+      </w:pPr>
+      <w:r>
+        <w:rPr>
+          <w:rFonts w:ascii="Arial" w:hAnsi="Arial"/>
+          <w:strike/>
+          <w:highlight w:val="red"/>
         </w:rPr>
         <w:lastRenderedPageBreak/>
         <w:t xml:space="preserve">Every day collect data related to where you go after school—location, means of transportation (walk, bike, etc.), how long it takes to get from one location to the next, </w:t>
@@ -1105,14 +1148,20 @@
         </w:numPr>
         <w:rPr>
           <w:rFonts w:ascii="Arial" w:hAnsi="Arial"/>
-        </w:rPr>
-      </w:pPr>
-      <w:r>
-        <w:rPr>
-          <w:rFonts w:ascii="Arial" w:hAnsi="Arial"/>
+          <w:strike/>
+          <w:highlight w:val="red"/>
+        </w:rPr>
+      </w:pPr>
+      <w:r>
+        <w:rPr>
+          <w:rFonts w:ascii="Arial" w:hAnsi="Arial"/>
+          <w:strike/>
+          <w:highlight w:val="red"/>
         </w:rPr>
         <w:t xml:space="preserve">Data Journal </w:t>
       </w:r>
+      <w:bookmarkStart w:id="0" w:name="_GoBack"/>
+      <w:bookmarkEnd w:id="0"/>
     </w:p>
     <w:p>
       <w:pPr>
@@ -1133,8 +1182,6 @@
           <w:rFonts w:ascii="Arial" w:hAnsi="Arial"/>
         </w:rPr>
       </w:pPr>
-      <w:bookmarkStart w:id="0" w:name="_GoBack"/>
-      <w:bookmarkEnd w:id="0"/>
     </w:p>
     <w:sectPr>
       <w:pgSz w:w="12240" w:h="15840"/>
@@ -5860,6 +5907,17 @@
       <w:contextualSpacing/>
     </w:pPr>
   </w:style>
+  <w:style w:type="character" w:styleId="Hyperlink">
+    <w:name w:val="Hyperlink"/>
+    <w:basedOn w:val="DefaultParagraphFont"/>
+    <w:uiPriority w:val="99"/>
+    <w:unhideWhenUsed/>
+    <w:rsid w:val="00C40697"/>
+    <w:rPr>
+      <w:color w:val="0000FF" w:themeColor="hyperlink"/>
+      <w:u w:val="single"/>
+    </w:rPr>
+  </w:style>
 </w:styles>
 </file>
 
@@ -6060,6 +6118,17 @@
       <w:ind w:left="720"/>
       <w:contextualSpacing/>
     </w:pPr>
+  </w:style>
+  <w:style w:type="character" w:styleId="Hyperlink">
+    <w:name w:val="Hyperlink"/>
+    <w:basedOn w:val="DefaultParagraphFont"/>
+    <w:uiPriority w:val="99"/>
+    <w:unhideWhenUsed/>
+    <w:rsid w:val="00C40697"/>
+    <w:rPr>
+      <w:color w:val="0000FF" w:themeColor="hyperlink"/>
+      <w:u w:val="single"/>
+    </w:rPr>
   </w:style>
 </w:styles>
 </file>

</xml_diff>

<commit_message>
Added more links to articles, some are more contemporary articles that Tommy and I found
</commit_message>
<xml_diff>
--- a/Unit2/Unit2 1-2.docx
+++ b/Unit2/Unit2 1-2.docx
@@ -5,14 +5,18 @@
     <w:p>
       <w:pPr>
         <w:rPr>
-          <w:rFonts w:ascii="Arial" w:hAnsi="Arial"/>
+          <w:rFonts w:ascii="Arial" w:hAnsi="Arial" w:cs="Arial"/>
           <w:b/>
-        </w:rPr>
-      </w:pPr>
-      <w:r>
-        <w:rPr>
-          <w:rFonts w:ascii="Arial" w:hAnsi="Arial"/>
+          <w:sz w:val="24"/>
+          <w:szCs w:val="24"/>
+        </w:rPr>
+      </w:pPr>
+      <w:r>
+        <w:rPr>
+          <w:rFonts w:ascii="Arial" w:hAnsi="Arial" w:cs="Arial"/>
           <w:b/>
+          <w:sz w:val="24"/>
+          <w:szCs w:val="24"/>
         </w:rPr>
         <w:t>Daily Lesson Plans</w:t>
       </w:r>
@@ -20,19 +24,25 @@
     <w:p>
       <w:pPr>
         <w:rPr>
-          <w:rFonts w:ascii="Arial" w:hAnsi="Arial"/>
-        </w:rPr>
-      </w:pPr>
-      <w:r>
-        <w:rPr>
-          <w:rFonts w:ascii="Arial" w:hAnsi="Arial"/>
+          <w:rFonts w:ascii="Arial" w:hAnsi="Arial" w:cs="Arial"/>
+          <w:sz w:val="24"/>
+          <w:szCs w:val="24"/>
+        </w:rPr>
+      </w:pPr>
+      <w:r>
+        <w:rPr>
+          <w:rFonts w:ascii="Arial" w:hAnsi="Arial" w:cs="Arial"/>
           <w:b/>
+          <w:sz w:val="24"/>
+          <w:szCs w:val="24"/>
         </w:rPr>
         <w:t>Instructional Days:</w:t>
       </w:r>
       <w:r>
         <w:rPr>
-          <w:rFonts w:ascii="Arial" w:hAnsi="Arial"/>
+          <w:rFonts w:ascii="Arial" w:hAnsi="Arial" w:cs="Arial"/>
+          <w:sz w:val="24"/>
+          <w:szCs w:val="24"/>
         </w:rPr>
         <w:t xml:space="preserve"> 1-2</w:t>
       </w:r>
@@ -40,19 +50,25 @@
     <w:p>
       <w:pPr>
         <w:rPr>
-          <w:rFonts w:ascii="Arial" w:hAnsi="Arial"/>
-        </w:rPr>
-      </w:pPr>
-      <w:r>
-        <w:rPr>
-          <w:rFonts w:ascii="Arial" w:hAnsi="Arial"/>
+          <w:rFonts w:ascii="Arial" w:hAnsi="Arial" w:cs="Arial"/>
+          <w:sz w:val="24"/>
+          <w:szCs w:val="24"/>
+        </w:rPr>
+      </w:pPr>
+      <w:r>
+        <w:rPr>
+          <w:rFonts w:ascii="Arial" w:hAnsi="Arial" w:cs="Arial"/>
           <w:b/>
+          <w:sz w:val="24"/>
+          <w:szCs w:val="24"/>
         </w:rPr>
         <w:t>Topic Description</w:t>
       </w:r>
       <w:r>
         <w:rPr>
-          <w:rFonts w:ascii="Arial" w:hAnsi="Arial"/>
+          <w:rFonts w:ascii="Arial" w:hAnsi="Arial" w:cs="Arial"/>
+          <w:sz w:val="24"/>
+          <w:szCs w:val="24"/>
         </w:rPr>
         <w:t>: This lesson sets the stage for the unit. It provides an overview of data collection and problem solving that will be needed in order to complete the final project.</w:t>
       </w:r>
@@ -60,14 +76,18 @@
     <w:p>
       <w:pPr>
         <w:rPr>
-          <w:rFonts w:ascii="Arial" w:hAnsi="Arial"/>
+          <w:rFonts w:ascii="Arial" w:hAnsi="Arial" w:cs="Arial"/>
           <w:b/>
-        </w:rPr>
-      </w:pPr>
-      <w:r>
-        <w:rPr>
-          <w:rFonts w:ascii="Arial" w:hAnsi="Arial"/>
+          <w:sz w:val="24"/>
+          <w:szCs w:val="24"/>
+        </w:rPr>
+      </w:pPr>
+      <w:r>
+        <w:rPr>
+          <w:rFonts w:ascii="Arial" w:hAnsi="Arial" w:cs="Arial"/>
           <w:b/>
+          <w:sz w:val="24"/>
+          <w:szCs w:val="24"/>
         </w:rPr>
         <w:t>Objectives:</w:t>
       </w:r>
@@ -75,12 +95,16 @@
     <w:p>
       <w:pPr>
         <w:rPr>
-          <w:rFonts w:ascii="Arial" w:hAnsi="Arial"/>
-        </w:rPr>
-      </w:pPr>
-      <w:r>
-        <w:rPr>
-          <w:rFonts w:ascii="Arial" w:hAnsi="Arial"/>
+          <w:rFonts w:ascii="Arial" w:hAnsi="Arial" w:cs="Arial"/>
+          <w:sz w:val="24"/>
+          <w:szCs w:val="24"/>
+        </w:rPr>
+      </w:pPr>
+      <w:r>
+        <w:rPr>
+          <w:rFonts w:ascii="Arial" w:hAnsi="Arial" w:cs="Arial"/>
+          <w:sz w:val="24"/>
+          <w:szCs w:val="24"/>
         </w:rPr>
         <w:t>The student will be able to:</w:t>
       </w:r>
@@ -93,12 +117,16 @@
           <w:numId w:val="39"/>
         </w:numPr>
         <w:rPr>
-          <w:rFonts w:ascii="Arial" w:hAnsi="Arial"/>
-        </w:rPr>
-      </w:pPr>
-      <w:r>
-        <w:rPr>
-          <w:rFonts w:ascii="Arial" w:hAnsi="Arial"/>
+          <w:rFonts w:ascii="Arial" w:hAnsi="Arial" w:cs="Arial"/>
+          <w:sz w:val="24"/>
+          <w:szCs w:val="24"/>
+        </w:rPr>
+      </w:pPr>
+      <w:r>
+        <w:rPr>
+          <w:rFonts w:ascii="Arial" w:hAnsi="Arial" w:cs="Arial"/>
+          <w:sz w:val="24"/>
+          <w:szCs w:val="24"/>
         </w:rPr>
         <w:t xml:space="preserve">Recognize various forms of communication as data exchange. </w:t>
       </w:r>
@@ -111,12 +139,16 @@
           <w:numId w:val="39"/>
         </w:numPr>
         <w:rPr>
-          <w:rFonts w:ascii="Arial" w:hAnsi="Arial"/>
-        </w:rPr>
-      </w:pPr>
-      <w:r>
-        <w:rPr>
-          <w:rFonts w:ascii="Arial" w:hAnsi="Arial"/>
+          <w:rFonts w:ascii="Arial" w:hAnsi="Arial" w:cs="Arial"/>
+          <w:sz w:val="24"/>
+          <w:szCs w:val="24"/>
+        </w:rPr>
+      </w:pPr>
+      <w:r>
+        <w:rPr>
+          <w:rFonts w:ascii="Arial" w:hAnsi="Arial" w:cs="Arial"/>
+          <w:sz w:val="24"/>
+          <w:szCs w:val="24"/>
         </w:rPr>
         <w:t xml:space="preserve">Describe the implications of data exchange on social interactions. </w:t>
       </w:r>
@@ -129,12 +161,16 @@
           <w:numId w:val="39"/>
         </w:numPr>
         <w:rPr>
-          <w:rFonts w:ascii="Arial" w:hAnsi="Arial"/>
-        </w:rPr>
-      </w:pPr>
-      <w:r>
-        <w:rPr>
-          <w:rFonts w:ascii="Arial" w:hAnsi="Arial"/>
+          <w:rFonts w:ascii="Arial" w:hAnsi="Arial" w:cs="Arial"/>
+          <w:sz w:val="24"/>
+          <w:szCs w:val="24"/>
+        </w:rPr>
+      </w:pPr>
+      <w:r>
+        <w:rPr>
+          <w:rFonts w:ascii="Arial" w:hAnsi="Arial" w:cs="Arial"/>
+          <w:sz w:val="24"/>
+          <w:szCs w:val="24"/>
         </w:rPr>
         <w:t xml:space="preserve">Consider privacy of data that they create. </w:t>
       </w:r>
@@ -147,12 +183,16 @@
           <w:numId w:val="39"/>
         </w:numPr>
         <w:rPr>
-          <w:rFonts w:ascii="Arial" w:hAnsi="Arial"/>
-        </w:rPr>
-      </w:pPr>
-      <w:r>
-        <w:rPr>
-          <w:rFonts w:ascii="Arial" w:hAnsi="Arial"/>
+          <w:rFonts w:ascii="Arial" w:hAnsi="Arial" w:cs="Arial"/>
+          <w:sz w:val="24"/>
+          <w:szCs w:val="24"/>
+        </w:rPr>
+      </w:pPr>
+      <w:r>
+        <w:rPr>
+          <w:rFonts w:ascii="Arial" w:hAnsi="Arial" w:cs="Arial"/>
+          <w:sz w:val="24"/>
+          <w:szCs w:val="24"/>
         </w:rPr>
         <w:t xml:space="preserve">Explain the difference between data used for making a case and data that informs a discovery. </w:t>
       </w:r>
@@ -165,18 +205,24 @@
           <w:numId w:val="39"/>
         </w:numPr>
         <w:rPr>
-          <w:rFonts w:ascii="Arial" w:hAnsi="Arial"/>
-        </w:rPr>
-      </w:pPr>
-      <w:r>
-        <w:rPr>
-          <w:rFonts w:ascii="Arial" w:hAnsi="Arial"/>
+          <w:rFonts w:ascii="Arial" w:hAnsi="Arial" w:cs="Arial"/>
+          <w:sz w:val="24"/>
+          <w:szCs w:val="24"/>
+        </w:rPr>
+      </w:pPr>
+      <w:r>
+        <w:rPr>
+          <w:rFonts w:ascii="Arial" w:hAnsi="Arial" w:cs="Arial"/>
+          <w:sz w:val="24"/>
+          <w:szCs w:val="24"/>
         </w:rPr>
         <w:t xml:space="preserve">Describe good research questions. </w:t>
       </w:r>
       <w:r>
         <w:rPr>
-          <w:rFonts w:ascii="Arial" w:hAnsi="Arial"/>
+          <w:rFonts w:ascii="Arial" w:hAnsi="Arial" w:cs="Arial"/>
+          <w:sz w:val="24"/>
+          <w:szCs w:val="24"/>
         </w:rPr>
         <w:tab/>
       </w:r>
@@ -184,14 +230,18 @@
     <w:p>
       <w:pPr>
         <w:rPr>
-          <w:rFonts w:ascii="Arial" w:hAnsi="Arial"/>
+          <w:rFonts w:ascii="Arial" w:hAnsi="Arial" w:cs="Arial"/>
           <w:b/>
-        </w:rPr>
-      </w:pPr>
-      <w:r>
-        <w:rPr>
-          <w:rFonts w:ascii="Arial" w:hAnsi="Arial"/>
+          <w:sz w:val="24"/>
+          <w:szCs w:val="24"/>
+        </w:rPr>
+      </w:pPr>
+      <w:r>
+        <w:rPr>
+          <w:rFonts w:ascii="Arial" w:hAnsi="Arial" w:cs="Arial"/>
           <w:b/>
+          <w:sz w:val="24"/>
+          <w:szCs w:val="24"/>
         </w:rPr>
         <w:t xml:space="preserve">Outline of the Lesson: </w:t>
       </w:r>
@@ -205,12 +255,16 @@
         </w:numPr>
         <w:ind w:left="720"/>
         <w:rPr>
-          <w:rFonts w:ascii="Arial" w:hAnsi="Arial"/>
-        </w:rPr>
-      </w:pPr>
-      <w:r>
-        <w:rPr>
-          <w:rFonts w:ascii="Arial" w:hAnsi="Arial"/>
+          <w:rFonts w:ascii="Arial" w:hAnsi="Arial" w:cs="Arial"/>
+          <w:sz w:val="24"/>
+          <w:szCs w:val="24"/>
+        </w:rPr>
+      </w:pPr>
+      <w:r>
+        <w:rPr>
+          <w:rFonts w:ascii="Arial" w:hAnsi="Arial" w:cs="Arial"/>
+          <w:sz w:val="24"/>
+          <w:szCs w:val="24"/>
         </w:rPr>
         <w:t xml:space="preserve">Communication Methods and Data Chart (15 minutes) </w:t>
       </w:r>
@@ -224,12 +278,16 @@
         </w:numPr>
         <w:ind w:left="720"/>
         <w:rPr>
-          <w:rFonts w:ascii="Arial" w:hAnsi="Arial"/>
-        </w:rPr>
-      </w:pPr>
-      <w:r>
-        <w:rPr>
-          <w:rFonts w:ascii="Arial" w:hAnsi="Arial"/>
+          <w:rFonts w:ascii="Arial" w:hAnsi="Arial" w:cs="Arial"/>
+          <w:sz w:val="24"/>
+          <w:szCs w:val="24"/>
+        </w:rPr>
+      </w:pPr>
+      <w:r>
+        <w:rPr>
+          <w:rFonts w:ascii="Arial" w:hAnsi="Arial" w:cs="Arial"/>
+          <w:sz w:val="24"/>
+          <w:szCs w:val="24"/>
         </w:rPr>
         <w:t xml:space="preserve">Data Journal (15 minutes) </w:t>
       </w:r>
@@ -243,12 +301,16 @@
         </w:numPr>
         <w:ind w:left="720"/>
         <w:rPr>
-          <w:rFonts w:ascii="Arial" w:hAnsi="Arial"/>
-        </w:rPr>
-      </w:pPr>
-      <w:r>
-        <w:rPr>
-          <w:rFonts w:ascii="Arial" w:hAnsi="Arial"/>
+          <w:rFonts w:ascii="Arial" w:hAnsi="Arial" w:cs="Arial"/>
+          <w:sz w:val="24"/>
+          <w:szCs w:val="24"/>
+        </w:rPr>
+      </w:pPr>
+      <w:r>
+        <w:rPr>
+          <w:rFonts w:ascii="Arial" w:hAnsi="Arial" w:cs="Arial"/>
+          <w:sz w:val="24"/>
+          <w:szCs w:val="24"/>
         </w:rPr>
         <w:t xml:space="preserve">How data is linked back to us (25 minutes) </w:t>
       </w:r>
@@ -262,12 +324,16 @@
         </w:numPr>
         <w:ind w:left="720"/>
         <w:rPr>
-          <w:rFonts w:ascii="Arial" w:hAnsi="Arial"/>
-        </w:rPr>
-      </w:pPr>
-      <w:r>
-        <w:rPr>
-          <w:rFonts w:ascii="Arial" w:hAnsi="Arial"/>
+          <w:rFonts w:ascii="Arial" w:hAnsi="Arial" w:cs="Arial"/>
+          <w:sz w:val="24"/>
+          <w:szCs w:val="24"/>
+        </w:rPr>
+      </w:pPr>
+      <w:r>
+        <w:rPr>
+          <w:rFonts w:ascii="Arial" w:hAnsi="Arial" w:cs="Arial"/>
+          <w:sz w:val="24"/>
+          <w:szCs w:val="24"/>
         </w:rPr>
         <w:t xml:space="preserve">Solving Community Problems Activity (25 minutes) </w:t>
       </w:r>
@@ -281,12 +347,16 @@
         </w:numPr>
         <w:ind w:left="720"/>
         <w:rPr>
-          <w:rFonts w:ascii="Arial" w:hAnsi="Arial"/>
-        </w:rPr>
-      </w:pPr>
-      <w:r>
-        <w:rPr>
-          <w:rFonts w:ascii="Arial" w:hAnsi="Arial"/>
+          <w:rFonts w:ascii="Arial" w:hAnsi="Arial" w:cs="Arial"/>
+          <w:sz w:val="24"/>
+          <w:szCs w:val="24"/>
+        </w:rPr>
+      </w:pPr>
+      <w:r>
+        <w:rPr>
+          <w:rFonts w:ascii="Arial" w:hAnsi="Arial" w:cs="Arial"/>
+          <w:sz w:val="24"/>
+          <w:szCs w:val="24"/>
         </w:rPr>
         <w:t xml:space="preserve">Difference between data used for making a case and data that informs discovery (15 minutes) </w:t>
       </w:r>
@@ -300,12 +370,16 @@
         </w:numPr>
         <w:ind w:left="720"/>
         <w:rPr>
-          <w:rFonts w:ascii="Arial" w:hAnsi="Arial"/>
-        </w:rPr>
-      </w:pPr>
-      <w:r>
-        <w:rPr>
-          <w:rFonts w:ascii="Arial" w:hAnsi="Arial"/>
+          <w:rFonts w:ascii="Arial" w:hAnsi="Arial" w:cs="Arial"/>
+          <w:sz w:val="24"/>
+          <w:szCs w:val="24"/>
+        </w:rPr>
+      </w:pPr>
+      <w:r>
+        <w:rPr>
+          <w:rFonts w:ascii="Arial" w:hAnsi="Arial" w:cs="Arial"/>
+          <w:sz w:val="24"/>
+          <w:szCs w:val="24"/>
         </w:rPr>
         <w:t xml:space="preserve">Research questions (10 minutes) </w:t>
       </w:r>
@@ -319,18 +393,24 @@
         </w:numPr>
         <w:ind w:left="720"/>
         <w:rPr>
-          <w:rFonts w:ascii="Arial" w:hAnsi="Arial"/>
-        </w:rPr>
-      </w:pPr>
-      <w:r>
-        <w:rPr>
-          <w:rFonts w:ascii="Arial" w:hAnsi="Arial"/>
+          <w:rFonts w:ascii="Arial" w:hAnsi="Arial" w:cs="Arial"/>
+          <w:sz w:val="24"/>
+          <w:szCs w:val="24"/>
+        </w:rPr>
+      </w:pPr>
+      <w:r>
+        <w:rPr>
+          <w:rFonts w:ascii="Arial" w:hAnsi="Arial" w:cs="Arial"/>
+          <w:sz w:val="24"/>
+          <w:szCs w:val="24"/>
         </w:rPr>
         <w:t xml:space="preserve">Journal Entry (5 minutes) </w:t>
       </w:r>
       <w:r>
         <w:rPr>
-          <w:rFonts w:ascii="Arial" w:hAnsi="Arial"/>
+          <w:rFonts w:ascii="Arial" w:hAnsi="Arial" w:cs="Arial"/>
+          <w:sz w:val="24"/>
+          <w:szCs w:val="24"/>
         </w:rPr>
         <w:tab/>
       </w:r>
@@ -338,14 +418,18 @@
     <w:p>
       <w:pPr>
         <w:rPr>
-          <w:rFonts w:ascii="Arial" w:hAnsi="Arial"/>
+          <w:rFonts w:ascii="Arial" w:hAnsi="Arial" w:cs="Arial"/>
           <w:b/>
-        </w:rPr>
-      </w:pPr>
-      <w:r>
-        <w:rPr>
-          <w:rFonts w:ascii="Arial" w:hAnsi="Arial"/>
+          <w:sz w:val="24"/>
+          <w:szCs w:val="24"/>
+        </w:rPr>
+      </w:pPr>
+      <w:r>
+        <w:rPr>
+          <w:rFonts w:ascii="Arial" w:hAnsi="Arial" w:cs="Arial"/>
           <w:b/>
+          <w:sz w:val="24"/>
+          <w:szCs w:val="24"/>
         </w:rPr>
         <w:t xml:space="preserve">Student Activities: </w:t>
       </w:r>
@@ -358,12 +442,16 @@
           <w:numId w:val="37"/>
         </w:numPr>
         <w:rPr>
-          <w:rFonts w:ascii="Arial" w:hAnsi="Arial"/>
-        </w:rPr>
-      </w:pPr>
-      <w:r>
-        <w:rPr>
-          <w:rFonts w:ascii="Arial" w:hAnsi="Arial"/>
+          <w:rFonts w:ascii="Arial" w:hAnsi="Arial" w:cs="Arial"/>
+          <w:sz w:val="24"/>
+          <w:szCs w:val="24"/>
+        </w:rPr>
+      </w:pPr>
+      <w:r>
+        <w:rPr>
+          <w:rFonts w:ascii="Arial" w:hAnsi="Arial" w:cs="Arial"/>
+          <w:sz w:val="24"/>
+          <w:szCs w:val="24"/>
         </w:rPr>
         <w:t xml:space="preserve">Discuss Communications Methods and Data Chart with elbow partner. </w:t>
       </w:r>
@@ -376,12 +464,16 @@
           <w:numId w:val="37"/>
         </w:numPr>
         <w:rPr>
-          <w:rFonts w:ascii="Arial" w:hAnsi="Arial"/>
-        </w:rPr>
-      </w:pPr>
-      <w:r>
-        <w:rPr>
-          <w:rFonts w:ascii="Arial" w:hAnsi="Arial"/>
+          <w:rFonts w:ascii="Arial" w:hAnsi="Arial" w:cs="Arial"/>
+          <w:sz w:val="24"/>
+          <w:szCs w:val="24"/>
+        </w:rPr>
+      </w:pPr>
+      <w:r>
+        <w:rPr>
+          <w:rFonts w:ascii="Arial" w:hAnsi="Arial" w:cs="Arial"/>
+          <w:sz w:val="24"/>
+          <w:szCs w:val="24"/>
         </w:rPr>
         <w:t xml:space="preserve">Discuss Data Journal with elbow partner. </w:t>
       </w:r>
@@ -394,12 +486,16 @@
           <w:numId w:val="37"/>
         </w:numPr>
         <w:rPr>
-          <w:rFonts w:ascii="Arial" w:hAnsi="Arial"/>
-        </w:rPr>
-      </w:pPr>
-      <w:r>
-        <w:rPr>
-          <w:rFonts w:ascii="Arial" w:hAnsi="Arial"/>
+          <w:rFonts w:ascii="Arial" w:hAnsi="Arial" w:cs="Arial"/>
+          <w:sz w:val="24"/>
+          <w:szCs w:val="24"/>
+        </w:rPr>
+      </w:pPr>
+      <w:r>
+        <w:rPr>
+          <w:rFonts w:ascii="Arial" w:hAnsi="Arial" w:cs="Arial"/>
+          <w:sz w:val="24"/>
+          <w:szCs w:val="24"/>
         </w:rPr>
         <w:t xml:space="preserve">Groups complete Solving Community Problems activity. </w:t>
       </w:r>
@@ -412,12 +508,16 @@
           <w:numId w:val="36"/>
         </w:numPr>
         <w:rPr>
-          <w:rFonts w:ascii="Arial" w:hAnsi="Arial"/>
-        </w:rPr>
-      </w:pPr>
-      <w:r>
-        <w:rPr>
-          <w:rFonts w:ascii="Arial" w:hAnsi="Arial"/>
+          <w:rFonts w:ascii="Arial" w:hAnsi="Arial" w:cs="Arial"/>
+          <w:sz w:val="24"/>
+          <w:szCs w:val="24"/>
+        </w:rPr>
+      </w:pPr>
+      <w:r>
+        <w:rPr>
+          <w:rFonts w:ascii="Arial" w:hAnsi="Arial" w:cs="Arial"/>
+          <w:sz w:val="24"/>
+          <w:szCs w:val="24"/>
         </w:rPr>
         <w:t xml:space="preserve">Complete journal entry. </w:t>
       </w:r>
@@ -425,14 +525,18 @@
     <w:p>
       <w:pPr>
         <w:rPr>
-          <w:rFonts w:ascii="Arial" w:hAnsi="Arial"/>
+          <w:rFonts w:ascii="Arial" w:hAnsi="Arial" w:cs="Arial"/>
           <w:b/>
-        </w:rPr>
-      </w:pPr>
-      <w:r>
-        <w:rPr>
-          <w:rFonts w:ascii="Arial" w:hAnsi="Arial"/>
+          <w:sz w:val="24"/>
+          <w:szCs w:val="24"/>
+        </w:rPr>
+      </w:pPr>
+      <w:r>
+        <w:rPr>
+          <w:rFonts w:ascii="Arial" w:hAnsi="Arial" w:cs="Arial"/>
           <w:b/>
+          <w:sz w:val="24"/>
+          <w:szCs w:val="24"/>
         </w:rPr>
         <w:t xml:space="preserve">Teaching/Learning Strategies: </w:t>
       </w:r>
@@ -445,30 +549,40 @@
           <w:numId w:val="29"/>
         </w:numPr>
         <w:rPr>
-          <w:rFonts w:ascii="Arial" w:hAnsi="Arial"/>
-        </w:rPr>
-      </w:pPr>
-      <w:r>
-        <w:rPr>
-          <w:rFonts w:ascii="Arial" w:hAnsi="Arial"/>
+          <w:rFonts w:ascii="Arial" w:hAnsi="Arial" w:cs="Arial"/>
+          <w:sz w:val="24"/>
+          <w:szCs w:val="24"/>
+        </w:rPr>
+      </w:pPr>
+      <w:r>
+        <w:rPr>
+          <w:rFonts w:ascii="Arial" w:hAnsi="Arial" w:cs="Arial"/>
+          <w:sz w:val="24"/>
+          <w:szCs w:val="24"/>
         </w:rPr>
         <w:t xml:space="preserve">Have students share their Communications Methods </w:t>
       </w:r>
       <w:r>
         <w:rPr>
-          <w:rFonts w:ascii="Arial" w:hAnsi="Arial"/>
+          <w:rFonts w:ascii="Arial" w:hAnsi="Arial" w:cs="Arial"/>
+          <w:sz w:val="24"/>
+          <w:szCs w:val="24"/>
         </w:rPr>
         <w:t xml:space="preserve">and Data Chart with their elbow </w:t>
       </w:r>
       <w:r>
         <w:rPr>
-          <w:rFonts w:ascii="Arial" w:hAnsi="Arial"/>
+          <w:rFonts w:ascii="Arial" w:hAnsi="Arial" w:cs="Arial"/>
+          <w:sz w:val="24"/>
+          <w:szCs w:val="24"/>
         </w:rPr>
         <w:t xml:space="preserve">     </w:t>
       </w:r>
       <w:r>
         <w:rPr>
-          <w:rFonts w:ascii="Arial" w:hAnsi="Arial"/>
+          <w:rFonts w:ascii="Arial" w:hAnsi="Arial" w:cs="Arial"/>
+          <w:sz w:val="24"/>
+          <w:szCs w:val="24"/>
         </w:rPr>
         <w:t xml:space="preserve">partner. </w:t>
       </w:r>
@@ -481,12 +595,16 @@
           <w:numId w:val="1"/>
         </w:numPr>
         <w:rPr>
-          <w:rFonts w:ascii="Arial" w:hAnsi="Arial"/>
-        </w:rPr>
-      </w:pPr>
-      <w:r>
-        <w:rPr>
-          <w:rFonts w:ascii="Arial" w:hAnsi="Arial"/>
+          <w:rFonts w:ascii="Arial" w:hAnsi="Arial" w:cs="Arial"/>
+          <w:sz w:val="24"/>
+          <w:szCs w:val="24"/>
+        </w:rPr>
+      </w:pPr>
+      <w:r>
+        <w:rPr>
+          <w:rFonts w:ascii="Arial" w:hAnsi="Arial" w:cs="Arial"/>
+          <w:sz w:val="24"/>
+          <w:szCs w:val="24"/>
         </w:rPr>
         <w:t>Remind students that this was assigned as homework in Unit 1.</w:t>
       </w:r>
@@ -499,12 +617,16 @@
           <w:numId w:val="3"/>
         </w:numPr>
         <w:rPr>
-          <w:rFonts w:ascii="Arial" w:hAnsi="Arial"/>
-        </w:rPr>
-      </w:pPr>
-      <w:r>
-        <w:rPr>
-          <w:rFonts w:ascii="Arial" w:hAnsi="Arial"/>
+          <w:rFonts w:ascii="Arial" w:hAnsi="Arial" w:cs="Arial"/>
+          <w:sz w:val="24"/>
+          <w:szCs w:val="24"/>
+        </w:rPr>
+      </w:pPr>
+      <w:r>
+        <w:rPr>
+          <w:rFonts w:ascii="Arial" w:hAnsi="Arial" w:cs="Arial"/>
+          <w:sz w:val="24"/>
+          <w:szCs w:val="24"/>
         </w:rPr>
         <w:t>Have a few students share “What data is available?”, “Who has access to the data?”</w:t>
       </w:r>
@@ -517,13 +639,18 @@
           <w:numId w:val="29"/>
         </w:numPr>
         <w:rPr>
-          <w:rFonts w:ascii="Arial" w:hAnsi="Arial"/>
-        </w:rPr>
-      </w:pPr>
-      <w:r>
-        <w:rPr>
-          <w:rFonts w:ascii="Arial" w:hAnsi="Arial"/>
-        </w:rPr>
+          <w:rFonts w:ascii="Arial" w:hAnsi="Arial" w:cs="Arial"/>
+          <w:sz w:val="24"/>
+          <w:szCs w:val="24"/>
+        </w:rPr>
+      </w:pPr>
+      <w:r>
+        <w:rPr>
+          <w:rFonts w:ascii="Arial" w:hAnsi="Arial" w:cs="Arial"/>
+          <w:sz w:val="24"/>
+          <w:szCs w:val="24"/>
+        </w:rPr>
+        <w:lastRenderedPageBreak/>
         <w:t xml:space="preserve">Data Journal Class Discussion </w:t>
       </w:r>
     </w:p>
@@ -535,12 +662,16 @@
           <w:numId w:val="5"/>
         </w:numPr>
         <w:rPr>
-          <w:rFonts w:ascii="Arial" w:hAnsi="Arial"/>
-        </w:rPr>
-      </w:pPr>
-      <w:r>
-        <w:rPr>
-          <w:rFonts w:ascii="Arial" w:hAnsi="Arial"/>
+          <w:rFonts w:ascii="Arial" w:hAnsi="Arial" w:cs="Arial"/>
+          <w:sz w:val="24"/>
+          <w:szCs w:val="24"/>
+        </w:rPr>
+      </w:pPr>
+      <w:r>
+        <w:rPr>
+          <w:rFonts w:ascii="Arial" w:hAnsi="Arial" w:cs="Arial"/>
+          <w:sz w:val="24"/>
+          <w:szCs w:val="24"/>
         </w:rPr>
         <w:t>Have students:</w:t>
       </w:r>
@@ -553,12 +684,16 @@
           <w:numId w:val="7"/>
         </w:numPr>
         <w:rPr>
-          <w:rFonts w:ascii="Arial" w:hAnsi="Arial"/>
-        </w:rPr>
-      </w:pPr>
-      <w:r>
-        <w:rPr>
-          <w:rFonts w:ascii="Arial" w:hAnsi="Arial"/>
+          <w:rFonts w:ascii="Arial" w:hAnsi="Arial" w:cs="Arial"/>
+          <w:sz w:val="24"/>
+          <w:szCs w:val="24"/>
+        </w:rPr>
+      </w:pPr>
+      <w:r>
+        <w:rPr>
+          <w:rFonts w:ascii="Arial" w:hAnsi="Arial" w:cs="Arial"/>
+          <w:sz w:val="24"/>
+          <w:szCs w:val="24"/>
         </w:rPr>
         <w:t>Compare journals with elbow partners.</w:t>
       </w:r>
@@ -571,12 +706,16 @@
           <w:numId w:val="7"/>
         </w:numPr>
         <w:rPr>
-          <w:rFonts w:ascii="Arial" w:hAnsi="Arial"/>
-        </w:rPr>
-      </w:pPr>
-      <w:r>
-        <w:rPr>
-          <w:rFonts w:ascii="Arial" w:hAnsi="Arial"/>
+          <w:rFonts w:ascii="Arial" w:hAnsi="Arial" w:cs="Arial"/>
+          <w:sz w:val="24"/>
+          <w:szCs w:val="24"/>
+        </w:rPr>
+      </w:pPr>
+      <w:r>
+        <w:rPr>
+          <w:rFonts w:ascii="Arial" w:hAnsi="Arial" w:cs="Arial"/>
+          <w:sz w:val="24"/>
+          <w:szCs w:val="24"/>
         </w:rPr>
         <w:t>Write down 5 ways that they give off data.</w:t>
       </w:r>
@@ -589,14 +728,17 @@
           <w:numId w:val="7"/>
         </w:numPr>
         <w:rPr>
-          <w:rFonts w:ascii="Arial" w:hAnsi="Arial"/>
-        </w:rPr>
-      </w:pPr>
-      <w:r>
-        <w:rPr>
-          <w:rFonts w:ascii="Arial" w:hAnsi="Arial"/>
-        </w:rPr>
-        <w:lastRenderedPageBreak/>
+          <w:rFonts w:ascii="Arial" w:hAnsi="Arial" w:cs="Arial"/>
+          <w:sz w:val="24"/>
+          <w:szCs w:val="24"/>
+        </w:rPr>
+      </w:pPr>
+      <w:r>
+        <w:rPr>
+          <w:rFonts w:ascii="Arial" w:hAnsi="Arial" w:cs="Arial"/>
+          <w:sz w:val="24"/>
+          <w:szCs w:val="24"/>
+        </w:rPr>
         <w:t xml:space="preserve">Take time to discuss what these data sources might tell us about ourselves if we “aggregated” or collected these data from lots of people – What good might be done? What services might be improved? </w:t>
       </w:r>
     </w:p>
@@ -608,12 +750,16 @@
           <w:numId w:val="7"/>
         </w:numPr>
         <w:rPr>
-          <w:rFonts w:ascii="Arial" w:hAnsi="Arial"/>
-        </w:rPr>
-      </w:pPr>
-      <w:r>
-        <w:rPr>
-          <w:rFonts w:ascii="Arial" w:hAnsi="Arial"/>
+          <w:rFonts w:ascii="Arial" w:hAnsi="Arial" w:cs="Arial"/>
+          <w:sz w:val="24"/>
+          <w:szCs w:val="24"/>
+        </w:rPr>
+      </w:pPr>
+      <w:r>
+        <w:rPr>
+          <w:rFonts w:ascii="Arial" w:hAnsi="Arial" w:cs="Arial"/>
+          <w:sz w:val="24"/>
+          <w:szCs w:val="24"/>
         </w:rPr>
         <w:t xml:space="preserve">Think about which of these ways can be linked directly back to them. What are possible implications of the data being linked back to them? </w:t>
       </w:r>
@@ -626,12 +772,46 @@
           <w:numId w:val="7"/>
         </w:numPr>
         <w:rPr>
-          <w:rFonts w:ascii="Arial" w:hAnsi="Arial"/>
-        </w:rPr>
-      </w:pPr>
-      <w:r>
-        <w:rPr>
-          <w:rFonts w:ascii="Arial" w:hAnsi="Arial"/>
+          <w:rFonts w:ascii="Arial" w:hAnsi="Arial" w:cs="Arial"/>
+          <w:sz w:val="24"/>
+          <w:szCs w:val="24"/>
+        </w:rPr>
+      </w:pPr>
+      <w:r>
+        <w:rPr>
+          <w:rFonts w:ascii="Arial" w:hAnsi="Arial" w:cs="Arial"/>
+          <w:sz w:val="24"/>
+          <w:szCs w:val="24"/>
+        </w:rPr>
+        <w:t>Have students read 3 of the articles listed below and facilitate a discussion about each.</w:t>
+      </w:r>
+      <w:r>
+        <w:rPr>
+          <w:rFonts w:ascii="Arial" w:hAnsi="Arial" w:cs="Arial"/>
+          <w:sz w:val="24"/>
+          <w:szCs w:val="24"/>
+        </w:rPr>
+        <w:t xml:space="preserve"> Pick articles based on what you think is most appropriate and relevant to your students.</w:t>
+      </w:r>
+    </w:p>
+    <w:p>
+      <w:pPr>
+        <w:pStyle w:val="ListParagraph"/>
+        <w:numPr>
+          <w:ilvl w:val="1"/>
+          <w:numId w:val="7"/>
+        </w:numPr>
+        <w:rPr>
+          <w:rFonts w:ascii="Arial" w:hAnsi="Arial" w:cs="Arial"/>
+          <w:sz w:val="24"/>
+          <w:szCs w:val="24"/>
+        </w:rPr>
+      </w:pPr>
+      <w:r>
+        <w:rPr>
+          <w:rFonts w:ascii="Arial" w:hAnsi="Arial" w:cs="Arial"/>
+          <w:sz w:val="24"/>
+          <w:szCs w:val="24"/>
         </w:rPr>
         <w:t xml:space="preserve">Have students read this article about aggregate search data—technically, making search data available to researchers would help improve search engines, but it turns out that search history is intensely personal. </w:t>
       </w:r>
@@ -639,14 +819,18 @@
         <w:r>
           <w:rPr>
             <w:rStyle w:val="Hyperlink"/>
-            <w:rFonts w:ascii="Arial" w:hAnsi="Arial"/>
+            <w:rFonts w:ascii="Arial" w:hAnsi="Arial" w:cs="Arial"/>
+            <w:sz w:val="24"/>
+            <w:szCs w:val="24"/>
           </w:rPr>
           <w:t>http://www.nytimes.com/2006/08/09/technology/09aol.html</w:t>
         </w:r>
       </w:hyperlink>
       <w:r>
         <w:rPr>
-          <w:rFonts w:ascii="Arial" w:hAnsi="Arial"/>
+          <w:rFonts w:ascii="Arial" w:hAnsi="Arial" w:cs="Arial"/>
+          <w:sz w:val="24"/>
+          <w:szCs w:val="24"/>
         </w:rPr>
         <w:t xml:space="preserve"> </w:t>
       </w:r>
@@ -655,16 +839,20 @@
       <w:pPr>
         <w:pStyle w:val="ListParagraph"/>
         <w:numPr>
-          <w:ilvl w:val="0"/>
+          <w:ilvl w:val="1"/>
           <w:numId w:val="7"/>
         </w:numPr>
         <w:rPr>
-          <w:rFonts w:ascii="Arial" w:hAnsi="Arial"/>
-        </w:rPr>
-      </w:pPr>
-      <w:r>
-        <w:rPr>
-          <w:rFonts w:ascii="Arial" w:hAnsi="Arial"/>
+          <w:rFonts w:ascii="Arial" w:hAnsi="Arial" w:cs="Arial"/>
+          <w:sz w:val="24"/>
+          <w:szCs w:val="24"/>
+        </w:rPr>
+      </w:pPr>
+      <w:r>
+        <w:rPr>
+          <w:rFonts w:ascii="Arial" w:hAnsi="Arial" w:cs="Arial"/>
+          <w:sz w:val="24"/>
+          <w:szCs w:val="24"/>
         </w:rPr>
         <w:t xml:space="preserve">The Netflix prize is another example. It has recently been cancelled due to FTC concerns over privacy. </w:t>
       </w:r>
@@ -672,7 +860,9 @@
         <w:r>
           <w:rPr>
             <w:rStyle w:val="Hyperlink"/>
-            <w:rFonts w:ascii="Arial" w:hAnsi="Arial"/>
+            <w:rFonts w:ascii="Arial" w:hAnsi="Arial" w:cs="Arial"/>
+            <w:sz w:val="24"/>
+            <w:szCs w:val="24"/>
           </w:rPr>
           <w:t>http://blog.netflix.com/2010/03/this-is-neil-hunt-chief-product-officer.html</w:t>
         </w:r>
@@ -682,16 +872,20 @@
       <w:pPr>
         <w:pStyle w:val="ListParagraph"/>
         <w:numPr>
-          <w:ilvl w:val="0"/>
+          <w:ilvl w:val="1"/>
           <w:numId w:val="7"/>
         </w:numPr>
         <w:rPr>
-          <w:rFonts w:ascii="Arial" w:hAnsi="Arial"/>
-        </w:rPr>
-      </w:pPr>
-      <w:r>
-        <w:rPr>
-          <w:rFonts w:ascii="Arial" w:hAnsi="Arial"/>
+          <w:rFonts w:ascii="Arial" w:hAnsi="Arial" w:cs="Arial"/>
+          <w:sz w:val="24"/>
+          <w:szCs w:val="24"/>
+        </w:rPr>
+      </w:pPr>
+      <w:r>
+        <w:rPr>
+          <w:rFonts w:ascii="Arial" w:hAnsi="Arial" w:cs="Arial"/>
+          <w:sz w:val="24"/>
+          <w:szCs w:val="24"/>
         </w:rPr>
         <w:t xml:space="preserve">Volunteering data on Facebook and other social networking sites might tell people more about you than you intend. </w:t>
       </w:r>
@@ -699,17 +893,231 @@
         <w:r>
           <w:rPr>
             <w:rStyle w:val="Hyperlink"/>
-            <w:rFonts w:ascii="Arial" w:hAnsi="Arial"/>
+            <w:rFonts w:ascii="Arial" w:hAnsi="Arial" w:cs="Arial"/>
+            <w:sz w:val="24"/>
+            <w:szCs w:val="24"/>
           </w:rPr>
           <w:t>http://www.nytimes.com/2010/03/17/technology/17privacy.html</w:t>
         </w:r>
       </w:hyperlink>
       <w:r>
         <w:rPr>
-          <w:rFonts w:ascii="Arial" w:hAnsi="Arial"/>
+          <w:rFonts w:ascii="Arial" w:hAnsi="Arial" w:cs="Arial"/>
+          <w:sz w:val="24"/>
+          <w:szCs w:val="24"/>
         </w:rPr>
         <w:t xml:space="preserve"> </w:t>
       </w:r>
+    </w:p>
+    <w:p>
+      <w:pPr>
+        <w:pStyle w:val="ListParagraph"/>
+        <w:numPr>
+          <w:ilvl w:val="1"/>
+          <w:numId w:val="7"/>
+        </w:numPr>
+        <w:rPr>
+          <w:rFonts w:ascii="Arial" w:hAnsi="Arial" w:cs="Arial"/>
+          <w:sz w:val="24"/>
+          <w:szCs w:val="24"/>
+        </w:rPr>
+      </w:pPr>
+      <w:r>
+        <w:rPr>
+          <w:rFonts w:ascii="Arial" w:hAnsi="Arial" w:cs="Arial"/>
+          <w:sz w:val="24"/>
+          <w:szCs w:val="24"/>
+        </w:rPr>
+        <w:t>Video game</w:t>
+      </w:r>
+      <w:r>
+        <w:rPr>
+          <w:rFonts w:ascii="Arial" w:hAnsi="Arial" w:cs="Arial"/>
+          <w:sz w:val="24"/>
+          <w:szCs w:val="24"/>
+        </w:rPr>
+        <w:t xml:space="preserve"> and Faceb</w:t>
+      </w:r>
+      <w:r>
+        <w:rPr>
+          <w:rFonts w:ascii="Arial" w:hAnsi="Arial" w:cs="Arial"/>
+          <w:sz w:val="24"/>
+          <w:szCs w:val="24"/>
+        </w:rPr>
+        <w:t>ook</w:t>
+      </w:r>
+      <w:r>
+        <w:rPr>
+          <w:rFonts w:ascii="Arial" w:hAnsi="Arial" w:cs="Arial"/>
+          <w:sz w:val="24"/>
+          <w:szCs w:val="24"/>
+        </w:rPr>
+        <w:t xml:space="preserve"> trash talk lands a teenager in jail. Do your students play games and </w:t>
+      </w:r>
+      <w:r>
+        <w:rPr>
+          <w:rFonts w:ascii="Arial" w:hAnsi="Arial" w:cs="Arial"/>
+          <w:sz w:val="24"/>
+          <w:szCs w:val="24"/>
+        </w:rPr>
+        <w:t>hear</w:t>
+      </w:r>
+      <w:r>
+        <w:rPr>
+          <w:rFonts w:ascii="Arial" w:hAnsi="Arial" w:cs="Arial"/>
+          <w:sz w:val="24"/>
+          <w:szCs w:val="24"/>
+        </w:rPr>
+        <w:t xml:space="preserve"> these kinds of comments? Do they make them? </w:t>
+      </w:r>
+      <w:hyperlink r:id="rId9" w:history="1">
+        <w:r>
+          <w:rPr>
+            <w:rStyle w:val="Hyperlink"/>
+            <w:rFonts w:ascii="Arial" w:hAnsi="Arial" w:cs="Arial"/>
+            <w:sz w:val="24"/>
+            <w:szCs w:val="24"/>
+          </w:rPr>
+          <w:t>http://kotaku.com/league-of-legends-player-jailed-after-terrorist-threat-610691101</w:t>
+        </w:r>
+      </w:hyperlink>
+    </w:p>
+    <w:p>
+      <w:pPr>
+        <w:pStyle w:val="ListParagraph"/>
+        <w:numPr>
+          <w:ilvl w:val="1"/>
+          <w:numId w:val="7"/>
+        </w:numPr>
+        <w:rPr>
+          <w:rFonts w:ascii="Arial" w:hAnsi="Arial" w:cs="Arial"/>
+          <w:sz w:val="24"/>
+          <w:szCs w:val="24"/>
+        </w:rPr>
+      </w:pPr>
+      <w:r>
+        <w:rPr>
+          <w:rFonts w:ascii="Arial" w:hAnsi="Arial" w:cs="Arial"/>
+          <w:sz w:val="24"/>
+          <w:szCs w:val="24"/>
+        </w:rPr>
+        <w:t xml:space="preserve">Common myths about user privacy on social media.  Did your students </w:t>
+      </w:r>
+      <w:r>
+        <w:rPr>
+          <w:rFonts w:ascii="Arial" w:hAnsi="Arial" w:cs="Arial"/>
+          <w:sz w:val="24"/>
+          <w:szCs w:val="24"/>
+        </w:rPr>
+        <w:t xml:space="preserve">find any of these surprising? </w:t>
+      </w:r>
+      <w:r>
+        <w:rPr>
+          <w:rFonts w:ascii="Arial" w:hAnsi="Arial" w:cs="Arial"/>
+          <w:sz w:val="24"/>
+          <w:szCs w:val="24"/>
+        </w:rPr>
+        <w:t xml:space="preserve">Do they read the privacy policy of sites they use? </w:t>
+      </w:r>
+      <w:hyperlink r:id="rId10" w:history="1">
+        <w:r>
+          <w:rPr>
+            <w:rStyle w:val="Hyperlink"/>
+            <w:rFonts w:ascii="Arial" w:hAnsi="Arial" w:cs="Arial"/>
+            <w:sz w:val="24"/>
+            <w:szCs w:val="24"/>
+          </w:rPr>
+          <w:t>http://blog.sgrouples.com/top-5-online-privacy-myths-about-social-media-debunked/</w:t>
+        </w:r>
+      </w:hyperlink>
+    </w:p>
+    <w:p>
+      <w:pPr>
+        <w:pStyle w:val="ListParagraph"/>
+        <w:numPr>
+          <w:ilvl w:val="1"/>
+          <w:numId w:val="7"/>
+        </w:numPr>
+        <w:rPr>
+          <w:rFonts w:ascii="Arial" w:hAnsi="Arial" w:cs="Arial"/>
+          <w:sz w:val="24"/>
+          <w:szCs w:val="24"/>
+        </w:rPr>
+      </w:pPr>
+      <w:r>
+        <w:rPr>
+          <w:rFonts w:ascii="Arial" w:hAnsi="Arial" w:cs="Arial"/>
+          <w:sz w:val="24"/>
+          <w:szCs w:val="24"/>
+        </w:rPr>
+        <w:t xml:space="preserve">PEW internet report on social media and teenagers statistics </w:t>
+      </w:r>
+      <w:hyperlink r:id="rId11" w:history="1">
+        <w:r>
+          <w:rPr>
+            <w:rStyle w:val="Hyperlink"/>
+            <w:rFonts w:ascii="Arial" w:hAnsi="Arial" w:cs="Arial"/>
+            <w:sz w:val="24"/>
+            <w:szCs w:val="24"/>
+          </w:rPr>
+          <w:t>http://www.pewinternet.org/Reports/2013/Teens-Social-Media-And-Privacy/Summary-of-Findings.aspx</w:t>
+        </w:r>
+      </w:hyperlink>
+    </w:p>
+    <w:p>
+      <w:pPr>
+        <w:pStyle w:val="ListParagraph"/>
+        <w:numPr>
+          <w:ilvl w:val="1"/>
+          <w:numId w:val="7"/>
+        </w:numPr>
+        <w:rPr>
+          <w:rFonts w:ascii="Arial" w:hAnsi="Arial" w:cs="Arial"/>
+          <w:sz w:val="24"/>
+          <w:szCs w:val="24"/>
+        </w:rPr>
+      </w:pPr>
+      <w:r>
+        <w:rPr>
+          <w:rFonts w:ascii="Arial" w:hAnsi="Arial" w:cs="Arial"/>
+          <w:sz w:val="24"/>
+          <w:szCs w:val="24"/>
+        </w:rPr>
+        <w:t xml:space="preserve">Privacy concerns over the next generation of video game consoles </w:t>
+      </w:r>
+      <w:hyperlink r:id="rId12" w:history="1">
+        <w:r>
+          <w:rPr>
+            <w:rStyle w:val="Hyperlink"/>
+            <w:rFonts w:ascii="Arial" w:hAnsi="Arial" w:cs="Arial"/>
+            <w:sz w:val="24"/>
+            <w:szCs w:val="24"/>
+          </w:rPr>
+          <w:t>http://www.nbcnews.com/technology/game-surveillance-privacy-advocates-concerned-over-new-consoles-6C10732136</w:t>
+        </w:r>
+      </w:hyperlink>
+    </w:p>
+    <w:p>
+      <w:pPr>
+        <w:pStyle w:val="ListParagraph"/>
+        <w:ind w:left="2520"/>
+        <w:rPr>
+          <w:rFonts w:ascii="Arial" w:hAnsi="Arial" w:cs="Arial"/>
+          <w:sz w:val="24"/>
+          <w:szCs w:val="24"/>
+        </w:rPr>
+      </w:pPr>
+    </w:p>
+    <w:p>
+      <w:pPr>
+        <w:pStyle w:val="ListParagraph"/>
+        <w:ind w:left="2520"/>
+        <w:rPr>
+          <w:rFonts w:ascii="Arial" w:hAnsi="Arial" w:cs="Arial"/>
+          <w:sz w:val="24"/>
+          <w:szCs w:val="24"/>
+        </w:rPr>
+      </w:pPr>
     </w:p>
     <w:p>
       <w:pPr>
@@ -719,12 +1127,16 @@
           <w:numId w:val="29"/>
         </w:numPr>
         <w:rPr>
-          <w:rFonts w:ascii="Arial" w:hAnsi="Arial"/>
-        </w:rPr>
-      </w:pPr>
-      <w:r>
-        <w:rPr>
-          <w:rFonts w:ascii="Arial" w:hAnsi="Arial"/>
+          <w:rFonts w:ascii="Arial" w:hAnsi="Arial" w:cs="Arial"/>
+          <w:sz w:val="24"/>
+          <w:szCs w:val="24"/>
+        </w:rPr>
+      </w:pPr>
+      <w:r>
+        <w:rPr>
+          <w:rFonts w:ascii="Arial" w:hAnsi="Arial" w:cs="Arial"/>
+          <w:sz w:val="24"/>
+          <w:szCs w:val="24"/>
         </w:rPr>
         <w:t>Solving Community Problems</w:t>
       </w:r>
@@ -737,12 +1149,16 @@
           <w:numId w:val="10"/>
         </w:numPr>
         <w:rPr>
-          <w:rFonts w:ascii="Arial" w:hAnsi="Arial"/>
-        </w:rPr>
-      </w:pPr>
-      <w:r>
-        <w:rPr>
-          <w:rFonts w:ascii="Arial" w:hAnsi="Arial"/>
+          <w:rFonts w:ascii="Arial" w:hAnsi="Arial" w:cs="Arial"/>
+          <w:sz w:val="24"/>
+          <w:szCs w:val="24"/>
+        </w:rPr>
+      </w:pPr>
+      <w:r>
+        <w:rPr>
+          <w:rFonts w:ascii="Arial" w:hAnsi="Arial" w:cs="Arial"/>
+          <w:sz w:val="24"/>
+          <w:szCs w:val="24"/>
         </w:rPr>
         <w:t xml:space="preserve">Present students with a scenario related to the local community. For example, the city council wants to find out about trash disposal in the community in order to clean up the streets. </w:t>
       </w:r>
@@ -755,12 +1171,16 @@
           <w:numId w:val="12"/>
         </w:numPr>
         <w:rPr>
-          <w:rFonts w:ascii="Arial" w:hAnsi="Arial"/>
-        </w:rPr>
-      </w:pPr>
-      <w:r>
-        <w:rPr>
-          <w:rFonts w:ascii="Arial" w:hAnsi="Arial"/>
+          <w:rFonts w:ascii="Arial" w:hAnsi="Arial" w:cs="Arial"/>
+          <w:sz w:val="24"/>
+          <w:szCs w:val="24"/>
+        </w:rPr>
+      </w:pPr>
+      <w:r>
+        <w:rPr>
+          <w:rFonts w:ascii="Arial" w:hAnsi="Arial" w:cs="Arial"/>
+          <w:sz w:val="24"/>
+          <w:szCs w:val="24"/>
         </w:rPr>
         <w:t>Have students work in groups of 3-4 to outline how they would</w:t>
       </w:r>
@@ -773,12 +1193,16 @@
           <w:numId w:val="7"/>
         </w:numPr>
         <w:rPr>
-          <w:rFonts w:ascii="Arial" w:hAnsi="Arial"/>
-        </w:rPr>
-      </w:pPr>
-      <w:r>
-        <w:rPr>
-          <w:rFonts w:ascii="Arial" w:hAnsi="Arial"/>
+          <w:rFonts w:ascii="Arial" w:hAnsi="Arial" w:cs="Arial"/>
+          <w:sz w:val="24"/>
+          <w:szCs w:val="24"/>
+        </w:rPr>
+      </w:pPr>
+      <w:r>
+        <w:rPr>
+          <w:rFonts w:ascii="Arial" w:hAnsi="Arial" w:cs="Arial"/>
+          <w:sz w:val="24"/>
+          <w:szCs w:val="24"/>
         </w:rPr>
         <w:t>Approach the problem</w:t>
       </w:r>
@@ -791,12 +1215,16 @@
           <w:numId w:val="7"/>
         </w:numPr>
         <w:rPr>
-          <w:rFonts w:ascii="Arial" w:hAnsi="Arial"/>
-        </w:rPr>
-      </w:pPr>
-      <w:r>
-        <w:rPr>
-          <w:rFonts w:ascii="Arial" w:hAnsi="Arial"/>
+          <w:rFonts w:ascii="Arial" w:hAnsi="Arial" w:cs="Arial"/>
+          <w:sz w:val="24"/>
+          <w:szCs w:val="24"/>
+        </w:rPr>
+      </w:pPr>
+      <w:r>
+        <w:rPr>
+          <w:rFonts w:ascii="Arial" w:hAnsi="Arial" w:cs="Arial"/>
+          <w:sz w:val="24"/>
+          <w:szCs w:val="24"/>
         </w:rPr>
         <w:t xml:space="preserve">What kind of data they might need to collect </w:t>
       </w:r>
@@ -809,28 +1237,18 @@
           <w:numId w:val="7"/>
         </w:numPr>
         <w:rPr>
-          <w:rFonts w:ascii="Arial" w:hAnsi="Arial"/>
-        </w:rPr>
-      </w:pPr>
-      <w:r>
-        <w:rPr>
-          <w:rFonts w:ascii="Arial" w:hAnsi="Arial"/>
-        </w:rPr>
-        <w:t xml:space="preserve">How they would collect and </w:t>
-      </w:r>
-      <w:proofErr w:type="spellStart"/>
-      <w:r>
-        <w:rPr>
-          <w:rFonts w:ascii="Arial" w:hAnsi="Arial"/>
-        </w:rPr>
-        <w:t>analyze</w:t>
-      </w:r>
-      <w:proofErr w:type="spellEnd"/>
-      <w:r>
-        <w:rPr>
-          <w:rFonts w:ascii="Arial" w:hAnsi="Arial"/>
-        </w:rPr>
-        <w:t xml:space="preserve"> the data</w:t>
+          <w:rFonts w:ascii="Arial" w:hAnsi="Arial" w:cs="Arial"/>
+          <w:sz w:val="24"/>
+          <w:szCs w:val="24"/>
+        </w:rPr>
+      </w:pPr>
+      <w:r>
+        <w:rPr>
+          <w:rFonts w:ascii="Arial" w:hAnsi="Arial" w:cs="Arial"/>
+          <w:sz w:val="24"/>
+          <w:szCs w:val="24"/>
+        </w:rPr>
+        <w:t>How they would collect and analyze the data</w:t>
       </w:r>
     </w:p>
     <w:p>
@@ -841,12 +1259,16 @@
           <w:numId w:val="10"/>
         </w:numPr>
         <w:rPr>
-          <w:rFonts w:ascii="Arial" w:hAnsi="Arial"/>
-        </w:rPr>
-      </w:pPr>
-      <w:r>
-        <w:rPr>
-          <w:rFonts w:ascii="Arial" w:hAnsi="Arial"/>
+          <w:rFonts w:ascii="Arial" w:hAnsi="Arial" w:cs="Arial"/>
+          <w:sz w:val="24"/>
+          <w:szCs w:val="24"/>
+        </w:rPr>
+      </w:pPr>
+      <w:r>
+        <w:rPr>
+          <w:rFonts w:ascii="Arial" w:hAnsi="Arial" w:cs="Arial"/>
+          <w:sz w:val="24"/>
+          <w:szCs w:val="24"/>
         </w:rPr>
         <w:t>Lead a discussion to get at their thoughts. Highlight the differences between making a case and discovery. How would the choice between these determine the kinds of data you would collect?</w:t>
       </w:r>
@@ -859,12 +1281,16 @@
           <w:numId w:val="7"/>
         </w:numPr>
         <w:rPr>
-          <w:rFonts w:ascii="Arial" w:hAnsi="Arial"/>
-        </w:rPr>
-      </w:pPr>
-      <w:r>
-        <w:rPr>
-          <w:rFonts w:ascii="Arial" w:hAnsi="Arial"/>
+          <w:rFonts w:ascii="Arial" w:hAnsi="Arial" w:cs="Arial"/>
+          <w:sz w:val="24"/>
+          <w:szCs w:val="24"/>
+        </w:rPr>
+      </w:pPr>
+      <w:r>
+        <w:rPr>
+          <w:rFonts w:ascii="Arial" w:hAnsi="Arial" w:cs="Arial"/>
+          <w:sz w:val="24"/>
+          <w:szCs w:val="24"/>
         </w:rPr>
         <w:t xml:space="preserve">Making a case (advocacy)—Use data to document situations that contribute to make a positive or negative case for something. (e.g., Let the Metro know about timing of trains and buses; tell the principal about something that needs to be done at the school; tell someone about something you’d like to see continued. </w:t>
       </w:r>
@@ -877,28 +1303,18 @@
           <w:numId w:val="7"/>
         </w:numPr>
         <w:rPr>
-          <w:rFonts w:ascii="Arial" w:hAnsi="Arial"/>
-        </w:rPr>
-      </w:pPr>
-      <w:r>
-        <w:rPr>
-          <w:rFonts w:ascii="Arial" w:hAnsi="Arial"/>
-        </w:rPr>
-        <w:t>Discovery—Collect data to document situations and then use the data to learn something. (e.g., could your food choices be improved</w:t>
-      </w:r>
-      <w:proofErr w:type="gramStart"/>
-      <w:r>
-        <w:rPr>
-          <w:rFonts w:ascii="Arial" w:hAnsi="Arial"/>
-        </w:rPr>
-        <w:t>?;</w:t>
-      </w:r>
-      <w:proofErr w:type="gramEnd"/>
-      <w:r>
-        <w:rPr>
-          <w:rFonts w:ascii="Arial" w:hAnsi="Arial"/>
-        </w:rPr>
-        <w:t xml:space="preserve"> do I always take an efficient route to activities?) </w:t>
+          <w:rFonts w:ascii="Arial" w:hAnsi="Arial" w:cs="Arial"/>
+          <w:sz w:val="24"/>
+          <w:szCs w:val="24"/>
+        </w:rPr>
+      </w:pPr>
+      <w:r>
+        <w:rPr>
+          <w:rFonts w:ascii="Arial" w:hAnsi="Arial" w:cs="Arial"/>
+          <w:sz w:val="24"/>
+          <w:szCs w:val="24"/>
+        </w:rPr>
+        <w:t xml:space="preserve">Discovery—Collect data to document situations and then use the data to learn something. (e.g., could your food choices be improved?; do I always take an efficient route to activities?) </w:t>
       </w:r>
     </w:p>
     <w:p>
@@ -909,12 +1325,16 @@
           <w:numId w:val="12"/>
         </w:numPr>
         <w:rPr>
-          <w:rFonts w:ascii="Arial" w:hAnsi="Arial"/>
-        </w:rPr>
-      </w:pPr>
-      <w:r>
-        <w:rPr>
-          <w:rFonts w:ascii="Arial" w:hAnsi="Arial"/>
+          <w:rFonts w:ascii="Arial" w:hAnsi="Arial" w:cs="Arial"/>
+          <w:sz w:val="24"/>
+          <w:szCs w:val="24"/>
+        </w:rPr>
+      </w:pPr>
+      <w:r>
+        <w:rPr>
+          <w:rFonts w:ascii="Arial" w:hAnsi="Arial" w:cs="Arial"/>
+          <w:sz w:val="24"/>
+          <w:szCs w:val="24"/>
         </w:rPr>
         <w:t>What research questions might you ask in each case?</w:t>
       </w:r>
@@ -927,12 +1347,16 @@
           <w:numId w:val="7"/>
         </w:numPr>
         <w:rPr>
-          <w:rFonts w:ascii="Arial" w:hAnsi="Arial"/>
-        </w:rPr>
-      </w:pPr>
-      <w:r>
-        <w:rPr>
-          <w:rFonts w:ascii="Arial" w:hAnsi="Arial"/>
+          <w:rFonts w:ascii="Arial" w:hAnsi="Arial" w:cs="Arial"/>
+          <w:sz w:val="24"/>
+          <w:szCs w:val="24"/>
+        </w:rPr>
+      </w:pPr>
+      <w:r>
+        <w:rPr>
+          <w:rFonts w:ascii="Arial" w:hAnsi="Arial" w:cs="Arial"/>
+          <w:sz w:val="24"/>
+          <w:szCs w:val="24"/>
         </w:rPr>
         <w:t xml:space="preserve">What is your research question? </w:t>
       </w:r>
@@ -945,12 +1369,16 @@
           <w:numId w:val="7"/>
         </w:numPr>
         <w:rPr>
-          <w:rFonts w:ascii="Arial" w:hAnsi="Arial"/>
-        </w:rPr>
-      </w:pPr>
-      <w:r>
-        <w:rPr>
-          <w:rFonts w:ascii="Arial" w:hAnsi="Arial"/>
+          <w:rFonts w:ascii="Arial" w:hAnsi="Arial" w:cs="Arial"/>
+          <w:sz w:val="24"/>
+          <w:szCs w:val="24"/>
+        </w:rPr>
+      </w:pPr>
+      <w:r>
+        <w:rPr>
+          <w:rFonts w:ascii="Arial" w:hAnsi="Arial" w:cs="Arial"/>
+          <w:sz w:val="24"/>
+          <w:szCs w:val="24"/>
         </w:rPr>
         <w:t xml:space="preserve">Why did you choose to collect these data for this question? </w:t>
       </w:r>
@@ -963,12 +1391,16 @@
           <w:numId w:val="7"/>
         </w:numPr>
         <w:rPr>
-          <w:rFonts w:ascii="Arial" w:hAnsi="Arial"/>
-        </w:rPr>
-      </w:pPr>
-      <w:r>
-        <w:rPr>
-          <w:rFonts w:ascii="Arial" w:hAnsi="Arial"/>
+          <w:rFonts w:ascii="Arial" w:hAnsi="Arial" w:cs="Arial"/>
+          <w:sz w:val="24"/>
+          <w:szCs w:val="24"/>
+        </w:rPr>
+      </w:pPr>
+      <w:r>
+        <w:rPr>
+          <w:rFonts w:ascii="Arial" w:hAnsi="Arial" w:cs="Arial"/>
+          <w:sz w:val="24"/>
+          <w:szCs w:val="24"/>
         </w:rPr>
         <w:t xml:space="preserve">What are the limits of this data? </w:t>
       </w:r>
@@ -981,12 +1413,16 @@
           <w:numId w:val="7"/>
         </w:numPr>
         <w:rPr>
-          <w:rFonts w:ascii="Arial" w:hAnsi="Arial"/>
-        </w:rPr>
-      </w:pPr>
-      <w:r>
-        <w:rPr>
-          <w:rFonts w:ascii="Arial" w:hAnsi="Arial"/>
+          <w:rFonts w:ascii="Arial" w:hAnsi="Arial" w:cs="Arial"/>
+          <w:sz w:val="24"/>
+          <w:szCs w:val="24"/>
+        </w:rPr>
+      </w:pPr>
+      <w:r>
+        <w:rPr>
+          <w:rFonts w:ascii="Arial" w:hAnsi="Arial" w:cs="Arial"/>
+          <w:sz w:val="24"/>
+          <w:szCs w:val="24"/>
         </w:rPr>
         <w:t xml:space="preserve">What can you confidently say based on your data? </w:t>
       </w:r>
@@ -999,12 +1435,16 @@
           <w:numId w:val="22"/>
         </w:numPr>
         <w:rPr>
-          <w:rFonts w:ascii="Arial" w:hAnsi="Arial"/>
-        </w:rPr>
-      </w:pPr>
-      <w:r>
-        <w:rPr>
-          <w:rFonts w:ascii="Arial" w:hAnsi="Arial"/>
+          <w:rFonts w:ascii="Arial" w:hAnsi="Arial" w:cs="Arial"/>
+          <w:sz w:val="24"/>
+          <w:szCs w:val="24"/>
+        </w:rPr>
+      </w:pPr>
+      <w:r>
+        <w:rPr>
+          <w:rFonts w:ascii="Arial" w:hAnsi="Arial" w:cs="Arial"/>
+          <w:sz w:val="24"/>
+          <w:szCs w:val="24"/>
         </w:rPr>
         <w:t>What perspectives are left out based on your data?</w:t>
       </w:r>
@@ -1017,15 +1457,19 @@
           <w:numId w:val="29"/>
         </w:numPr>
         <w:rPr>
-          <w:rFonts w:ascii="Arial" w:hAnsi="Arial"/>
+          <w:rFonts w:ascii="Arial" w:hAnsi="Arial" w:cs="Arial"/>
           <w:strike/>
+          <w:sz w:val="24"/>
+          <w:szCs w:val="24"/>
           <w:highlight w:val="red"/>
         </w:rPr>
       </w:pPr>
       <w:r>
         <w:rPr>
-          <w:rFonts w:ascii="Arial" w:hAnsi="Arial"/>
+          <w:rFonts w:ascii="Arial" w:hAnsi="Arial" w:cs="Arial"/>
           <w:strike/>
+          <w:sz w:val="24"/>
+          <w:szCs w:val="24"/>
           <w:highlight w:val="red"/>
         </w:rPr>
         <w:t>Assignment (will be used for the Unit 2 final project)</w:t>
@@ -1034,8 +1478,10 @@
     <w:p>
       <w:pPr>
         <w:rPr>
-          <w:rFonts w:ascii="Arial" w:hAnsi="Arial"/>
+          <w:rFonts w:ascii="Arial" w:hAnsi="Arial" w:cs="Arial"/>
           <w:strike/>
+          <w:sz w:val="24"/>
+          <w:szCs w:val="24"/>
           <w:highlight w:val="red"/>
         </w:rPr>
       </w:pPr>
@@ -1048,18 +1494,21 @@
           <w:numId w:val="24"/>
         </w:numPr>
         <w:rPr>
-          <w:rFonts w:ascii="Arial" w:hAnsi="Arial"/>
+          <w:rFonts w:ascii="Arial" w:hAnsi="Arial" w:cs="Arial"/>
           <w:strike/>
+          <w:sz w:val="24"/>
+          <w:szCs w:val="24"/>
           <w:highlight w:val="red"/>
         </w:rPr>
       </w:pPr>
       <w:r>
         <w:rPr>
-          <w:rFonts w:ascii="Arial" w:hAnsi="Arial"/>
+          <w:rFonts w:ascii="Arial" w:hAnsi="Arial" w:cs="Arial"/>
           <w:strike/>
+          <w:sz w:val="24"/>
+          <w:szCs w:val="24"/>
           <w:highlight w:val="red"/>
         </w:rPr>
-        <w:lastRenderedPageBreak/>
         <w:t xml:space="preserve">Every day collect data related to where you go after school—location, means of transportation (walk, bike, etc.), how long it takes to get from one location to the next, </w:t>
       </w:r>
     </w:p>
@@ -1071,12 +1520,16 @@
           <w:numId w:val="29"/>
         </w:numPr>
         <w:rPr>
-          <w:rFonts w:ascii="Arial" w:hAnsi="Arial"/>
-        </w:rPr>
-      </w:pPr>
-      <w:r>
-        <w:rPr>
-          <w:rFonts w:ascii="Arial" w:hAnsi="Arial"/>
+          <w:rFonts w:ascii="Arial" w:hAnsi="Arial" w:cs="Arial"/>
+          <w:sz w:val="24"/>
+          <w:szCs w:val="24"/>
+        </w:rPr>
+      </w:pPr>
+      <w:r>
+        <w:rPr>
+          <w:rFonts w:ascii="Arial" w:hAnsi="Arial" w:cs="Arial"/>
+          <w:sz w:val="24"/>
+          <w:szCs w:val="24"/>
         </w:rPr>
         <w:t>Journal Entry: What are the steps you use to solve a problem?</w:t>
       </w:r>
@@ -1089,12 +1542,16 @@
           <w:numId w:val="26"/>
         </w:numPr>
         <w:rPr>
-          <w:rFonts w:ascii="Arial" w:hAnsi="Arial"/>
-        </w:rPr>
-      </w:pPr>
-      <w:r>
-        <w:rPr>
-          <w:rFonts w:ascii="Arial" w:hAnsi="Arial"/>
+          <w:rFonts w:ascii="Arial" w:hAnsi="Arial" w:cs="Arial"/>
+          <w:sz w:val="24"/>
+          <w:szCs w:val="24"/>
+        </w:rPr>
+      </w:pPr>
+      <w:r>
+        <w:rPr>
+          <w:rFonts w:ascii="Arial" w:hAnsi="Arial" w:cs="Arial"/>
+          <w:sz w:val="24"/>
+          <w:szCs w:val="24"/>
         </w:rPr>
         <w:t>Ask students to reflect on whether these steps are the same in all types of problems they solve.</w:t>
       </w:r>
@@ -1102,21 +1559,27 @@
     <w:p>
       <w:pPr>
         <w:rPr>
-          <w:rFonts w:ascii="Arial" w:hAnsi="Arial"/>
+          <w:rFonts w:ascii="Arial" w:hAnsi="Arial" w:cs="Arial"/>
           <w:b/>
-        </w:rPr>
-      </w:pPr>
-      <w:r>
-        <w:rPr>
-          <w:rFonts w:ascii="Arial" w:hAnsi="Arial"/>
+          <w:sz w:val="24"/>
+          <w:szCs w:val="24"/>
+        </w:rPr>
+      </w:pPr>
+      <w:r>
+        <w:rPr>
+          <w:rFonts w:ascii="Arial" w:hAnsi="Arial" w:cs="Arial"/>
           <w:b/>
+          <w:sz w:val="24"/>
+          <w:szCs w:val="24"/>
         </w:rPr>
         <w:t xml:space="preserve">   </w:t>
       </w:r>
       <w:r>
         <w:rPr>
-          <w:rFonts w:ascii="Arial" w:hAnsi="Arial"/>
+          <w:rFonts w:ascii="Arial" w:hAnsi="Arial" w:cs="Arial"/>
           <w:b/>
+          <w:sz w:val="24"/>
+          <w:szCs w:val="24"/>
         </w:rPr>
         <w:t>Resources:</w:t>
       </w:r>
@@ -1129,12 +1592,16 @@
           <w:numId w:val="29"/>
         </w:numPr>
         <w:rPr>
-          <w:rFonts w:ascii="Arial" w:hAnsi="Arial"/>
-        </w:rPr>
-      </w:pPr>
-      <w:r>
-        <w:rPr>
-          <w:rFonts w:ascii="Arial" w:hAnsi="Arial"/>
+          <w:rFonts w:ascii="Arial" w:hAnsi="Arial" w:cs="Arial"/>
+          <w:sz w:val="24"/>
+          <w:szCs w:val="24"/>
+        </w:rPr>
+      </w:pPr>
+      <w:r>
+        <w:rPr>
+          <w:rFonts w:ascii="Arial" w:hAnsi="Arial" w:cs="Arial"/>
+          <w:sz w:val="24"/>
+          <w:szCs w:val="24"/>
         </w:rPr>
         <w:t xml:space="preserve">Communication Methods and Data Chart </w:t>
       </w:r>
@@ -1147,41 +1614,25 @@
           <w:numId w:val="29"/>
         </w:numPr>
         <w:rPr>
-          <w:rFonts w:ascii="Arial" w:hAnsi="Arial"/>
+          <w:rFonts w:ascii="Arial" w:hAnsi="Arial" w:cs="Arial"/>
           <w:strike/>
+          <w:sz w:val="24"/>
+          <w:szCs w:val="24"/>
           <w:highlight w:val="red"/>
         </w:rPr>
       </w:pPr>
       <w:r>
         <w:rPr>
-          <w:rFonts w:ascii="Arial" w:hAnsi="Arial"/>
+          <w:rFonts w:ascii="Arial" w:hAnsi="Arial" w:cs="Arial"/>
           <w:strike/>
+          <w:sz w:val="24"/>
+          <w:szCs w:val="24"/>
           <w:highlight w:val="red"/>
         </w:rPr>
-        <w:t xml:space="preserve">Data Journal </w:t>
+        <w:t>Data Journal</w:t>
       </w:r>
       <w:bookmarkStart w:id="0" w:name="_GoBack"/>
       <w:bookmarkEnd w:id="0"/>
-    </w:p>
-    <w:p>
-      <w:pPr>
-        <w:rPr>
-          <w:rFonts w:ascii="Arial" w:hAnsi="Arial"/>
-        </w:rPr>
-      </w:pPr>
-      <w:r>
-        <w:rPr>
-          <w:rFonts w:ascii="Arial" w:hAnsi="Arial"/>
-        </w:rPr>
-        <w:t> </w:t>
-      </w:r>
-    </w:p>
-    <w:p>
-      <w:pPr>
-        <w:rPr>
-          <w:rFonts w:ascii="Arial" w:hAnsi="Arial"/>
-        </w:rPr>
-      </w:pPr>
     </w:p>
     <w:sectPr>
       <w:pgSz w:w="12240" w:h="15840"/>
@@ -4252,7 +4703,7 @@
         <w:rFonts w:ascii="Wingdings" w:hAnsi="Wingdings" w:hint="default"/>
       </w:rPr>
     </w:lvl>
-    <w:lvl w:ilvl="1" w:tplc="08090003" w:tentative="1">
+    <w:lvl w:ilvl="1" w:tplc="08090003">
       <w:start w:val="1"/>
       <w:numFmt w:val="bullet"/>
       <w:lvlText w:val="o"/>

</xml_diff>